<commit_message>
added my name and that stuff
</commit_message>
<xml_diff>
--- a/ieee_template.docx
+++ b/ieee_template.docx
@@ -87,6 +87,83 @@
           <w:sz w:val="18"/>
           <w:szCs w:val="18"/>
         </w:rPr>
+      </w:pPr>
+      <w:r>
+        <w:rPr>
+          <w:sz w:val="18"/>
+          <w:szCs w:val="18"/>
+        </w:rPr>
+        <w:t>Chase Conaway</w:t>
+      </w:r>
+      <w:r>
+        <w:rPr>
+          <w:sz w:val="18"/>
+          <w:szCs w:val="18"/>
+        </w:rPr>
+        <w:br/>
+      </w:r>
+      <w:r>
+        <w:rPr>
+          <w:i/>
+          <w:iCs/>
+          <w:sz w:val="18"/>
+          <w:szCs w:val="18"/>
+        </w:rPr>
+        <w:t>Voiland College of Engineering</w:t>
+      </w:r>
+      <w:r>
+        <w:rPr>
+          <w:sz w:val="18"/>
+          <w:szCs w:val="18"/>
+        </w:rPr>
+        <w:br/>
+      </w:r>
+      <w:r>
+        <w:rPr>
+          <w:i/>
+          <w:sz w:val="18"/>
+          <w:szCs w:val="18"/>
+        </w:rPr>
+        <w:t>Washington State University</w:t>
+      </w:r>
+      <w:r>
+        <w:rPr>
+          <w:i/>
+          <w:sz w:val="18"/>
+          <w:szCs w:val="18"/>
+        </w:rPr>
+        <w:br/>
+      </w:r>
+      <w:r>
+        <w:rPr>
+          <w:sz w:val="18"/>
+          <w:szCs w:val="18"/>
+        </w:rPr>
+        <w:t>Pullman, United States</w:t>
+      </w:r>
+      <w:r>
+        <w:rPr>
+          <w:sz w:val="18"/>
+          <w:szCs w:val="18"/>
+        </w:rPr>
+        <w:br/>
+      </w:r>
+      <w:r>
+        <w:rPr>
+          <w:sz w:val="18"/>
+          <w:szCs w:val="18"/>
+        </w:rPr>
+        <w:t>chase.conaway@wsu.edu</w:t>
+      </w:r>
+    </w:p>
+    <w:p>
+      <w:pPr>
+        <w:pStyle w:val="Author"/>
+        <w:spacing w:before="5pt" w:beforeAutospacing="1"/>
+        <w:rPr>
+          <w:sz w:val="18"/>
+          <w:szCs w:val="18"/>
+        </w:rPr>
         <w:sectPr>
           <w:type w:val="continuous"/>
           <w:pgSz w:w="612pt" w:h="792pt" w:code="1"/>
@@ -100,219 +177,6 @@
           <w:sz w:val="18"/>
           <w:szCs w:val="18"/>
         </w:rPr>
-        <w:t>line 1</w:t>
-      </w:r>
-      <w:r>
-        <w:rPr>
-          <w:sz w:val="18"/>
-          <w:szCs w:val="18"/>
-        </w:rPr>
-        <w:t>: 1</w:t>
-      </w:r>
-      <w:r>
-        <w:rPr>
-          <w:sz w:val="18"/>
-          <w:szCs w:val="18"/>
-          <w:vertAlign w:val="superscript"/>
-        </w:rPr>
-        <w:t>st</w:t>
-      </w:r>
-      <w:r>
-        <w:rPr>
-          <w:sz w:val="18"/>
-          <w:szCs w:val="18"/>
-        </w:rPr>
-        <w:t xml:space="preserve"> </w:t>
-      </w:r>
-      <w:r>
-        <w:rPr>
-          <w:sz w:val="18"/>
-          <w:szCs w:val="18"/>
-        </w:rPr>
-        <w:t>Given Name Surname</w:t>
-      </w:r>
-      <w:r>
-        <w:rPr>
-          <w:sz w:val="18"/>
-          <w:szCs w:val="18"/>
-        </w:rPr>
-        <w:t xml:space="preserve"> </w:t>
-      </w:r>
-      <w:r>
-        <w:rPr>
-          <w:sz w:val="18"/>
-          <w:szCs w:val="18"/>
-        </w:rPr>
-        <w:br/>
-        <w:t>line 2:</w:t>
-      </w:r>
-      <w:r>
-        <w:rPr>
-          <w:sz w:val="18"/>
-          <w:szCs w:val="18"/>
-        </w:rPr>
-        <w:t xml:space="preserve"> </w:t>
-      </w:r>
-      <w:r>
-        <w:rPr>
-          <w:i/>
-          <w:sz w:val="18"/>
-          <w:szCs w:val="18"/>
-        </w:rPr>
-        <w:t>dept. name of organization</w:t>
-      </w:r>
-      <w:r>
-        <w:rPr>
-          <w:i/>
-          <w:sz w:val="18"/>
-          <w:szCs w:val="18"/>
-        </w:rPr>
-        <w:t xml:space="preserve"> (of </w:t>
-      </w:r>
-      <w:r>
-        <w:rPr>
-          <w:i/>
-          <w:iCs/>
-          <w:sz w:val="18"/>
-          <w:szCs w:val="18"/>
-        </w:rPr>
-        <w:t>Affiliation</w:t>
-      </w:r>
-      <w:r>
-        <w:rPr>
-          <w:i/>
-          <w:sz w:val="18"/>
-          <w:szCs w:val="18"/>
-        </w:rPr>
-        <w:t>)</w:t>
-      </w:r>
-      <w:r>
-        <w:rPr>
-          <w:sz w:val="18"/>
-          <w:szCs w:val="18"/>
-        </w:rPr>
-        <w:br/>
-      </w:r>
-      <w:r>
-        <w:rPr>
-          <w:sz w:val="18"/>
-          <w:szCs w:val="18"/>
-        </w:rPr>
-        <w:t>li</w:t>
-      </w:r>
-      <w:r>
-        <w:rPr>
-          <w:sz w:val="18"/>
-          <w:szCs w:val="18"/>
-        </w:rPr>
-        <w:t xml:space="preserve">ne </w:t>
-      </w:r>
-      <w:r>
-        <w:rPr>
-          <w:sz w:val="18"/>
-          <w:szCs w:val="18"/>
-        </w:rPr>
-        <w:t>3</w:t>
-      </w:r>
-      <w:r>
-        <w:rPr>
-          <w:sz w:val="18"/>
-          <w:szCs w:val="18"/>
-        </w:rPr>
-        <w:t xml:space="preserve">: </w:t>
-      </w:r>
-      <w:r>
-        <w:rPr>
-          <w:i/>
-          <w:sz w:val="18"/>
-          <w:szCs w:val="18"/>
-        </w:rPr>
-        <w:t xml:space="preserve">name of organization </w:t>
-      </w:r>
-      <w:r>
-        <w:rPr>
-          <w:i/>
-          <w:sz w:val="18"/>
-          <w:szCs w:val="18"/>
-        </w:rPr>
-        <w:t>(of Affiliation)</w:t>
-      </w:r>
-      <w:r>
-        <w:rPr>
-          <w:i/>
-          <w:sz w:val="18"/>
-          <w:szCs w:val="18"/>
-        </w:rPr>
-        <w:br/>
-      </w:r>
-      <w:r>
-        <w:rPr>
-          <w:sz w:val="18"/>
-          <w:szCs w:val="18"/>
-        </w:rPr>
-        <w:t xml:space="preserve">line </w:t>
-      </w:r>
-      <w:r>
-        <w:rPr>
-          <w:sz w:val="18"/>
-          <w:szCs w:val="18"/>
-        </w:rPr>
-        <w:t>4</w:t>
-      </w:r>
-      <w:r>
-        <w:rPr>
-          <w:sz w:val="18"/>
-          <w:szCs w:val="18"/>
-        </w:rPr>
-        <w:t>: City, Country</w:t>
-      </w:r>
-      <w:r>
-        <w:rPr>
-          <w:sz w:val="18"/>
-          <w:szCs w:val="18"/>
-        </w:rPr>
-        <w:br/>
-      </w:r>
-      <w:r>
-        <w:rPr>
-          <w:sz w:val="18"/>
-          <w:szCs w:val="18"/>
-        </w:rPr>
-        <w:t xml:space="preserve">line </w:t>
-      </w:r>
-      <w:r>
-        <w:rPr>
-          <w:sz w:val="18"/>
-          <w:szCs w:val="18"/>
-        </w:rPr>
-        <w:t>5: e</w:t>
-      </w:r>
-      <w:r>
-        <w:rPr>
-          <w:sz w:val="18"/>
-          <w:szCs w:val="18"/>
-        </w:rPr>
-        <w:t>ma</w:t>
-      </w:r>
-      <w:r>
-        <w:rPr>
-          <w:sz w:val="18"/>
-          <w:szCs w:val="18"/>
-        </w:rPr>
-        <w:t>il address</w:t>
-      </w:r>
-      <w:r>
-        <w:rPr>
-          <w:sz w:val="18"/>
-          <w:szCs w:val="18"/>
-        </w:rPr>
-        <w:t xml:space="preserve"> or ORCID</w:t>
-      </w:r>
-      <w:r>
-        <w:rPr>
-          <w:sz w:val="18"/>
-          <w:szCs w:val="18"/>
-        </w:rPr>
         <w:br/>
       </w:r>
       <w:r>
@@ -479,6 +343,12 @@
           <w:szCs w:val="18"/>
         </w:rPr>
         <w:br/>
+      </w:r>
+      <w:r>
+        <w:rPr>
+          <w:sz w:val="18"/>
+          <w:szCs w:val="18"/>
+        </w:rPr>
         <w:t xml:space="preserve">line 2: </w:t>
       </w:r>
       <w:r>
@@ -609,7 +479,15 @@
           <w:sz w:val="18"/>
           <w:szCs w:val="18"/>
         </w:rPr>
-        <w:t xml:space="preserve">dept. name of organization (of </w:t>
+        <w:t xml:space="preserve">dept. name of organization </w:t>
+      </w:r>
+      <w:r>
+        <w:rPr>
+          <w:i/>
+          <w:sz w:val="18"/>
+          <w:szCs w:val="18"/>
+        </w:rPr>
+        <w:t xml:space="preserve">(of </w:t>
       </w:r>
       <w:r>
         <w:rPr>
@@ -1563,15 +1441,7 @@
         <w:pStyle w:val="BodyText"/>
       </w:pPr>
       <w:r>
-        <w:t xml:space="preserve">Define abbreviations and acronyms the first time they are used in the text, even after they have been defined in the abstract. Abbreviations such as IEEE, SI, MKS, CGS, </w:t>
-      </w:r>
-      <w:proofErr w:type="spellStart"/>
-      <w:r>
-        <w:t>sc</w:t>
-      </w:r>
-      <w:proofErr w:type="spellEnd"/>
-      <w:r>
-        <w:t>, dc, and rms do not have to be defined. Do not use abbreviations in the title or heads unless they are unavoidable.</w:t>
+        <w:t>Define abbreviations and acronyms the first time they are used in the text, even after they have been defined in the abstract. Abbreviations such as IEEE, SI, MKS, CGS, sc, dc, and rms do not have to be defined. Do not use abbreviations in the title or heads unless they are unavoidable.</w:t>
       </w:r>
     </w:p>
     <w:p>
@@ -1579,6 +1449,7 @@
         <w:pStyle w:val="Heading2"/>
       </w:pPr>
       <w:r>
+        <w:lastRenderedPageBreak/>
         <w:t>Units</w:t>
       </w:r>
     </w:p>
@@ -1593,11 +1464,7 @@
         <w:t>either</w:t>
       </w:r>
       <w:r>
-        <w:t xml:space="preserve"> SI (MKS) or CGS as primary units. (SI units are encouraged.) English units may be used as secondary units (in parentheses). An exception would be the use of </w:t>
-      </w:r>
-      <w:r>
-        <w:lastRenderedPageBreak/>
-        <w:t>English units as identifiers in trade, such as “3.5-inch disk drive”.</w:t>
+        <w:t xml:space="preserve"> SI (MKS) or CGS as primary units. (SI units are encouraged.) English units may be used as secondary units (in parentheses). An exception would be the use of English units as identifiers in trade, such as “3.5-inch disk drive”.</w:t>
       </w:r>
     </w:p>
     <w:p>
@@ -1605,15 +1472,7 @@
         <w:pStyle w:val="bulletlist"/>
       </w:pPr>
       <w:r>
-        <w:t xml:space="preserve">Avoid combining SI and CGS units, such as current in amperes and magnetic field in </w:t>
-      </w:r>
-      <w:proofErr w:type="spellStart"/>
-      <w:r>
-        <w:t>oersteds</w:t>
-      </w:r>
-      <w:proofErr w:type="spellEnd"/>
-      <w:r>
-        <w:t>. This often leads to confusion because equations do not balance dimensionally. If you must use mixed units, clearly state the units for each quantity that you use in an equation.</w:t>
+        <w:t>Avoid combining SI and CGS units, such as current in amperes and magnetic field in oersteds. This often leads to confusion because equations do not balance dimensionally. If you must use mixed units, clearly state the units for each quantity that you use in an equation.</w:t>
       </w:r>
     </w:p>
     <w:p>
@@ -1621,31 +1480,7 @@
         <w:pStyle w:val="bulletlist"/>
       </w:pPr>
       <w:r>
-        <w:t>Do not mix complete spellings and abbreviations of units: “Wb/m2” or “</w:t>
-      </w:r>
-      <w:proofErr w:type="spellStart"/>
-      <w:r>
-        <w:t>webers</w:t>
-      </w:r>
-      <w:proofErr w:type="spellEnd"/>
-      <w:r>
-        <w:t xml:space="preserve"> per square meter”, not “</w:t>
-      </w:r>
-      <w:proofErr w:type="spellStart"/>
-      <w:r>
-        <w:t>webers</w:t>
-      </w:r>
-      <w:proofErr w:type="spellEnd"/>
-      <w:r>
-        <w:t xml:space="preserve">/m2”.  Spell out units when they appear in text: “. . . a few </w:t>
-      </w:r>
-      <w:proofErr w:type="spellStart"/>
-      <w:r>
-        <w:t>henries</w:t>
-      </w:r>
-      <w:proofErr w:type="spellEnd"/>
-      <w:r>
-        <w:t>”, not “. . . a few H”.</w:t>
+        <w:t>Do not mix complete spellings and abbreviations of units: “Wb/m2” or “webers per square meter”, not “webers/m2”.  Spell out units when they appear in text: “. . . a few henries”, not “. . . a few H”.</w:t>
       </w:r>
     </w:p>
     <w:p>
@@ -1824,7 +1659,10 @@
         <w:t>English, commas, semi</w:t>
       </w:r>
       <w:r>
-        <w:t>colons, periods, question and exclamation marks are located within quotation marks only when a complete thought or name is cited, such as a title or full quotation. When quotation marks are used, instead of a bold or italic typeface, to highlight a word or phrase, punctuation should appear outside of the quotation marks. A parenthetical phrase or statement at the end of a sentence is punctuated outside of the closing parenthesis (like this). (A parenthetical sentence is punctuated within the parentheses.)</w:t>
+        <w:t xml:space="preserve">colons, periods, question and exclamation marks are located within quotation marks only when a complete thought or name is cited, such as a title or full quotation. When quotation marks are used, instead of a bold or italic typeface, to highlight a word or phrase, punctuation should appear outside of the quotation marks. A parenthetical phrase or statement at the end of a sentence is punctuated outside </w:t>
+      </w:r>
+      <w:r>
+        <w:t>of the closing parenthesis (like this). (A parenthetical sentence is punctuated within the parentheses.)</w:t>
       </w:r>
     </w:p>
     <w:p>
@@ -2621,7 +2459,6 @@
       <w:r>
         <w:t>”. Avoid the stilted expression “</w:t>
       </w:r>
-      <w:proofErr w:type="spellStart"/>
       <w:r>
         <w:rPr>
           <w:lang w:val="en-US"/>
@@ -2629,11 +2466,7 @@
         <w:t>o</w:t>
       </w:r>
       <w:r>
-        <w:t>ne</w:t>
-      </w:r>
-      <w:proofErr w:type="spellEnd"/>
-      <w:r>
-        <w:t xml:space="preserve"> of us (R. B. G.) thanks </w:t>
+        <w:t xml:space="preserve">ne of us (R. B. G.) thanks </w:t>
       </w:r>
       <w:r>
         <w:t>...</w:t>
@@ -4469,6 +4302,7 @@
     <w:lsdException w:name="Strong" w:qFormat="1"/>
     <w:lsdException w:name="Emphasis" w:qFormat="1"/>
     <w:lsdException w:name="HTML Keyboard" w:semiHidden="1" w:unhideWhenUsed="1"/>
+    <w:lsdException w:name="Normal Table" w:semiHidden="1" w:unhideWhenUsed="1"/>
     <w:lsdException w:name="annotation subject" w:semiHidden="1" w:unhideWhenUsed="1"/>
     <w:lsdException w:name="No List" w:semiHidden="1" w:unhideWhenUsed="1"/>
     <w:lsdException w:name="Outline List 1" w:semiHidden="1" w:unhideWhenUsed="1"/>
@@ -4511,8 +4345,11 @@
     <w:lsdException w:name="Table Contemporary" w:semiHidden="1" w:unhideWhenUsed="1"/>
     <w:lsdException w:name="Table Elegant" w:semiHidden="1" w:unhideWhenUsed="1"/>
     <w:lsdException w:name="Table Professional" w:semiHidden="1" w:unhideWhenUsed="1"/>
+    <w:lsdException w:name="Table Subtle 1" w:semiHidden="1" w:unhideWhenUsed="1"/>
     <w:lsdException w:name="Table Subtle 2" w:semiHidden="1" w:unhideWhenUsed="1"/>
     <w:lsdException w:name="Table Web 1" w:semiHidden="1" w:unhideWhenUsed="1"/>
+    <w:lsdException w:name="Table Web 2" w:semiHidden="1" w:unhideWhenUsed="1"/>
+    <w:lsdException w:name="Table Web 3" w:semiHidden="1" w:unhideWhenUsed="1"/>
     <w:lsdException w:name="Balloon Text" w:semiHidden="1" w:unhideWhenUsed="1"/>
     <w:lsdException w:name="Table Theme" w:semiHidden="1" w:unhideWhenUsed="1"/>
     <w:lsdException w:name="Placeholder Text" w:semiHidden="1" w:uiPriority="99"/>
@@ -5177,6 +5014,27 @@
     <w:link w:val="Footer"/>
     <w:rsid w:val="001A3B3D"/>
   </w:style>
+  <w:style w:type="character" w:styleId="Hyperlink">
+    <w:name w:val="Hyperlink"/>
+    <w:basedOn w:val="DefaultParagraphFont"/>
+    <w:rsid w:val="00A10B04"/>
+    <w:rPr>
+      <w:color w:val="0563C1" w:themeColor="hyperlink"/>
+      <w:u w:val="single"/>
+    </w:rPr>
+  </w:style>
+  <w:style w:type="character" w:styleId="UnresolvedMention">
+    <w:name w:val="Unresolved Mention"/>
+    <w:basedOn w:val="DefaultParagraphFont"/>
+    <w:uiPriority w:val="99"/>
+    <w:semiHidden/>
+    <w:unhideWhenUsed/>
+    <w:rsid w:val="00A10B04"/>
+    <w:rPr>
+      <w:color w:val="605E5C"/>
+      <w:shd w:val="clear" w:color="auto" w:fill="E1DFDD"/>
+    </w:rPr>
+  </w:style>
 </w:styles>
 </file>
 

</xml_diff>